<commit_message>
Wochenbericht und Überarbeitung Dia
</commit_message>
<xml_diff>
--- a/Dokumente/Wochenberichte.docx
+++ b/Dokumente/Wochenberichte.docx
@@ -780,9 +780,66 @@
       <w:r>
         <w:t xml:space="preserve"> nicht möglich seien.</w:t>
       </w:r>
+    </w:p>
+    <w:p/>
+    <w:p>
+      <w:pPr>
+        <w:rPr>
+          <w:b/>
+        </w:rPr>
+      </w:pPr>
+      <w:r>
+        <w:rPr>
+          <w:b/>
+        </w:rPr>
+        <w:t xml:space="preserve">21.11.18 – 28.11.18 </w:t>
+      </w:r>
+      <w:r>
+        <w:rPr>
+          <w:b/>
+        </w:rPr>
+        <w:sym w:font="Wingdings" w:char="F0E0"/>
+      </w:r>
+      <w:r>
+        <w:rPr>
+          <w:b/>
+        </w:rPr>
+        <w:t xml:space="preserve"> Woche 8</w:t>
+      </w:r>
+    </w:p>
+    <w:p>
+      <w:r>
+        <w:t xml:space="preserve">Es wurde eine </w:t>
+      </w:r>
+      <w:proofErr w:type="spellStart"/>
+      <w:r>
+        <w:t>Settingsseite</w:t>
+      </w:r>
+      <w:proofErr w:type="spellEnd"/>
+      <w:r>
+        <w:t xml:space="preserve"> in XML designt, in welcher die IP-Adresse der Datenbank, der Port und der Name des Servers angegeben werden. </w:t>
+      </w:r>
+    </w:p>
+    <w:p>
+      <w:r>
+        <w:t xml:space="preserve">Dazu wurde ein asynchroner Task </w:t>
+      </w:r>
+      <w:r>
+        <w:t>geschrieben der dann eine Verbindung mit der Datenbank, dem Port und dem Server auffnimmt.</w:t>
+      </w:r>
       <w:bookmarkStart w:id="0" w:name="_GoBack"/>
       <w:bookmarkEnd w:id="0"/>
     </w:p>
+    <w:p>
+      <w:r>
+        <w:t xml:space="preserve">Nachdem diese Parameter in den Einstellungen getroffen wurden, </w:t>
+      </w:r>
+      <w:r>
+        <w:t>kann man sich Anmelden bzw. Registrieren.</w:t>
+      </w:r>
+    </w:p>
+    <w:p/>
+    <w:p/>
     <w:sectPr>
       <w:pgSz w:w="11906" w:h="16838"/>
       <w:pgMar w:top="1417" w:right="1417" w:bottom="1134" w:left="1417" w:header="708" w:footer="708" w:gutter="0"/>

</xml_diff>